<commit_message>
Added active verbs to learning objectives.
</commit_message>
<xml_diff>
--- a/module_1/module_outline_1.docx
+++ b/module_1/module_outline_1.docx
@@ -1,6 +1,6 @@
 
 <file path=word/document.xml><?xml version="1.0" encoding="utf-8"?>
-<w:document xmlns:wpc="http://schemas.microsoft.com/office/word/2010/wordprocessingCanvas" xmlns:mc="http://schemas.openxmlformats.org/markup-compatibility/2006" xmlns:o="urn:schemas-microsoft-com:office:office" xmlns:r="http://schemas.openxmlformats.org/officeDocument/2006/relationships" xmlns:m="http://schemas.openxmlformats.org/officeDocument/2006/math" xmlns:v="urn:schemas-microsoft-com:vml" xmlns:wp14="http://schemas.microsoft.com/office/word/2010/wordprocessingDrawing" xmlns:wp="http://schemas.openxmlformats.org/drawingml/2006/wordprocessingDrawing" xmlns:w10="urn:schemas-microsoft-com:office:word" xmlns:w="http://schemas.openxmlformats.org/wordprocessingml/2006/main" xmlns:w14="http://schemas.microsoft.com/office/word/2010/wordml" xmlns:w15="http://schemas.microsoft.com/office/word/2012/wordml" xmlns:wpg="http://schemas.microsoft.com/office/word/2010/wordprocessingGroup" xmlns:wpi="http://schemas.microsoft.com/office/word/2010/wordprocessingInk" xmlns:wne="http://schemas.microsoft.com/office/word/2006/wordml" xmlns:wps="http://schemas.microsoft.com/office/word/2010/wordprocessingShape" mc:Ignorable="w14 w15 wp14">
+<w:document xmlns:wpc="http://schemas.microsoft.com/office/word/2010/wordprocessingCanvas" xmlns:cx="http://schemas.microsoft.com/office/drawing/2014/chartex" xmlns:cx1="http://schemas.microsoft.com/office/drawing/2015/9/8/chartex" xmlns:mc="http://schemas.openxmlformats.org/markup-compatibility/2006" xmlns:o="urn:schemas-microsoft-com:office:office" xmlns:r="http://schemas.openxmlformats.org/officeDocument/2006/relationships" xmlns:m="http://schemas.openxmlformats.org/officeDocument/2006/math" xmlns:v="urn:schemas-microsoft-com:vml" xmlns:wp14="http://schemas.microsoft.com/office/word/2010/wordprocessingDrawing" xmlns:wp="http://schemas.openxmlformats.org/drawingml/2006/wordprocessingDrawing" xmlns:w10="urn:schemas-microsoft-com:office:word" xmlns:w="http://schemas.openxmlformats.org/wordprocessingml/2006/main" xmlns:w14="http://schemas.microsoft.com/office/word/2010/wordml" xmlns:w15="http://schemas.microsoft.com/office/word/2012/wordml" xmlns:w16se="http://schemas.microsoft.com/office/word/2015/wordml/symex" xmlns:wpg="http://schemas.microsoft.com/office/word/2010/wordprocessingGroup" xmlns:wpi="http://schemas.microsoft.com/office/word/2010/wordprocessingInk" xmlns:wne="http://schemas.microsoft.com/office/word/2006/wordml" xmlns:wps="http://schemas.microsoft.com/office/word/2010/wordprocessingShape" mc:Ignorable="w14 w15 w16se wp14">
   <w:body>
     <w:p>
       <w:pPr>
@@ -9,6 +9,8 @@
           <w:color w:val="244061" w:themeColor="accent1" w:themeShade="80"/>
         </w:rPr>
       </w:pPr>
+      <w:bookmarkStart w:id="0" w:name="_GoBack"/>
+      <w:bookmarkEnd w:id="0"/>
       <w:r>
         <w:rPr>
           <w:color w:val="244061" w:themeColor="accent1" w:themeShade="80"/>
@@ -64,10 +66,18 @@
         </w:numPr>
       </w:pPr>
       <w:r>
-        <w:t>Students will be able to n</w:t>
-      </w:r>
-      <w:r>
-        <w:t xml:space="preserve">avigate within the RStudio </w:t>
+        <w:t>N</w:t>
+      </w:r>
+      <w:r>
+        <w:t xml:space="preserve">avigate within the </w:t>
+      </w:r>
+      <w:proofErr w:type="spellStart"/>
+      <w:r>
+        <w:t>RStudio</w:t>
+      </w:r>
+      <w:proofErr w:type="spellEnd"/>
+      <w:r>
+        <w:t xml:space="preserve"> </w:t>
       </w:r>
       <w:r>
         <w:t>Int</w:t>
@@ -88,13 +98,10 @@
         </w:numPr>
       </w:pPr>
       <w:r>
-        <w:t xml:space="preserve">Students will </w:t>
-      </w:r>
-      <w:r>
-        <w:t>be proficient</w:t>
-      </w:r>
-      <w:r>
-        <w:t xml:space="preserve"> with the </w:t>
+        <w:t>Apply</w:t>
+      </w:r>
+      <w:r>
+        <w:t xml:space="preserve"> the </w:t>
       </w:r>
       <w:r>
         <w:t xml:space="preserve">functions </w:t>
@@ -118,7 +125,10 @@
         </w:numPr>
       </w:pPr>
       <w:r>
-        <w:t xml:space="preserve">Students will be able to determine the </w:t>
+        <w:t>D</w:t>
+      </w:r>
+      <w:r>
+        <w:t xml:space="preserve">etermine the </w:t>
       </w:r>
       <w:r>
         <w:t xml:space="preserve">R workspace </w:t>
@@ -142,7 +152,10 @@
         </w:numPr>
       </w:pPr>
       <w:r>
-        <w:t>Students will be able to install and load R packages.</w:t>
+        <w:t>I</w:t>
+      </w:r>
+      <w:r>
+        <w:t>nstall and load R packages.</w:t>
       </w:r>
     </w:p>
     <w:p>
@@ -166,6 +179,7 @@
           <w:numId w:val="2"/>
         </w:numPr>
       </w:pPr>
+      <w:commentRangeStart w:id="1"/>
       <w:r>
         <w:t xml:space="preserve">Watch the </w:t>
       </w:r>
@@ -181,16 +195,48 @@
           <w:i/>
           <w:color w:val="002060"/>
         </w:rPr>
-        <w:t>ng R, RStudio, and MiKTeX</w:t>
-      </w:r>
-      <w:r>
-        <w:rPr>
+        <w:t xml:space="preserve">ng R, </w:t>
+      </w:r>
+      <w:proofErr w:type="spellStart"/>
+      <w:r>
+        <w:rPr>
+          <w:i/>
           <w:color w:val="002060"/>
         </w:rPr>
+        <w:t>RStudio</w:t>
+      </w:r>
+      <w:proofErr w:type="spellEnd"/>
+      <w:r>
+        <w:rPr>
+          <w:i/>
+          <w:color w:val="002060"/>
+        </w:rPr>
+        <w:t xml:space="preserve">, and </w:t>
+      </w:r>
+      <w:proofErr w:type="spellStart"/>
+      <w:r>
+        <w:rPr>
+          <w:i/>
+          <w:color w:val="002060"/>
+        </w:rPr>
+        <w:t>MiKTeX</w:t>
+      </w:r>
+      <w:proofErr w:type="spellEnd"/>
+      <w:r>
+        <w:rPr>
+          <w:color w:val="002060"/>
+        </w:rPr>
         <w:t xml:space="preserve"> </w:t>
       </w:r>
       <w:r>
         <w:t>video</w:t>
+      </w:r>
+      <w:commentRangeEnd w:id="1"/>
+      <w:r>
+        <w:rPr>
+          <w:rStyle w:val="CommentReference"/>
+        </w:rPr>
+        <w:commentReference w:id="1"/>
       </w:r>
     </w:p>
     <w:p>
@@ -201,8 +247,32 @@
           <w:numId w:val="2"/>
         </w:numPr>
       </w:pPr>
-      <w:r>
-        <w:t>Successfully install R, RStudio, and MiKTex on your computer</w:t>
+      <w:commentRangeStart w:id="2"/>
+      <w:r>
+        <w:t xml:space="preserve">Successfully install R, </w:t>
+      </w:r>
+      <w:proofErr w:type="spellStart"/>
+      <w:r>
+        <w:t>RStudio</w:t>
+      </w:r>
+      <w:proofErr w:type="spellEnd"/>
+      <w:r>
+        <w:t xml:space="preserve">, and </w:t>
+      </w:r>
+      <w:proofErr w:type="spellStart"/>
+      <w:r>
+        <w:t>MiKTex</w:t>
+      </w:r>
+      <w:proofErr w:type="spellEnd"/>
+      <w:r>
+        <w:t xml:space="preserve"> on your computer</w:t>
+      </w:r>
+      <w:commentRangeEnd w:id="2"/>
+      <w:r>
+        <w:rPr>
+          <w:rStyle w:val="CommentReference"/>
+        </w:rPr>
+        <w:commentReference w:id="2"/>
       </w:r>
     </w:p>
     <w:p>
@@ -213,6 +283,7 @@
           <w:numId w:val="2"/>
         </w:numPr>
       </w:pPr>
+      <w:commentRangeStart w:id="3"/>
       <w:r>
         <w:t xml:space="preserve">Complete the Data Camp </w:t>
       </w:r>
@@ -221,16 +292,32 @@
           <w:i/>
           <w:color w:val="17365D" w:themeColor="text2" w:themeShade="BF"/>
         </w:rPr>
-        <w:t>Introduction to RStudio</w:t>
-      </w:r>
-      <w:r>
-        <w:rPr>
+        <w:t xml:space="preserve">Introduction to </w:t>
+      </w:r>
+      <w:proofErr w:type="spellStart"/>
+      <w:r>
+        <w:rPr>
+          <w:i/>
           <w:color w:val="17365D" w:themeColor="text2" w:themeShade="BF"/>
         </w:rPr>
+        <w:t>RStudio</w:t>
+      </w:r>
+      <w:proofErr w:type="spellEnd"/>
+      <w:r>
+        <w:rPr>
+          <w:color w:val="17365D" w:themeColor="text2" w:themeShade="BF"/>
+        </w:rPr>
         <w:t xml:space="preserve"> </w:t>
       </w:r>
       <w:r>
         <w:t>module</w:t>
+      </w:r>
+      <w:commentRangeEnd w:id="3"/>
+      <w:r>
+        <w:rPr>
+          <w:rStyle w:val="CommentReference"/>
+        </w:rPr>
+        <w:commentReference w:id="3"/>
       </w:r>
     </w:p>
     <w:p>
@@ -299,8 +386,17 @@
           <w:i/>
           <w:color w:val="002060"/>
         </w:rPr>
-        <w:t xml:space="preserve"> by Peter Dalgaard</w:t>
-      </w:r>
+        <w:t xml:space="preserve"> by Peter </w:t>
+      </w:r>
+      <w:proofErr w:type="spellStart"/>
+      <w:r>
+        <w:rPr>
+          <w:i/>
+          <w:color w:val="002060"/>
+        </w:rPr>
+        <w:t>Dalgaard</w:t>
+      </w:r>
+      <w:proofErr w:type="spellEnd"/>
     </w:p>
     <w:p>
       <w:pPr>
@@ -390,6 +486,7 @@
           <w:numId w:val="2"/>
         </w:numPr>
       </w:pPr>
+      <w:commentRangeStart w:id="4"/>
       <w:r>
         <w:t xml:space="preserve">Take </w:t>
       </w:r>
@@ -399,6 +496,13 @@
           <w:color w:val="002060"/>
         </w:rPr>
         <w:t>Quiz (Chapter 1)</w:t>
+      </w:r>
+      <w:commentRangeEnd w:id="4"/>
+      <w:r>
+        <w:rPr>
+          <w:rStyle w:val="CommentReference"/>
+        </w:rPr>
+        <w:commentReference w:id="4"/>
       </w:r>
     </w:p>
     <w:p>
@@ -445,6 +549,7 @@
           <w:i/>
         </w:rPr>
       </w:pPr>
+      <w:commentRangeStart w:id="5"/>
       <w:r>
         <w:rPr>
           <w:i/>
@@ -456,6 +561,13 @@
           <w:i/>
         </w:rPr>
         <w:t>R Activity Worksheet (Chapter 1)</w:t>
+      </w:r>
+      <w:commentRangeEnd w:id="5"/>
+      <w:r>
+        <w:rPr>
+          <w:rStyle w:val="CommentReference"/>
+        </w:rPr>
+        <w:commentReference w:id="5"/>
       </w:r>
     </w:p>
     <w:p>
@@ -472,8 +584,6 @@
       <w:r>
         <w:t xml:space="preserve">ll need to have </w:t>
       </w:r>
-      <w:bookmarkStart w:id="0" w:name="_GoBack"/>
-      <w:bookmarkEnd w:id="0"/>
       <w:r>
         <w:t>R, RStudio, and MiKTeX installed to accomplish this activity.</w:t>
       </w:r>
@@ -497,6 +607,7 @@
           <w:i/>
         </w:rPr>
       </w:pPr>
+      <w:commentRangeStart w:id="6"/>
       <w:r>
         <w:rPr>
           <w:i/>
@@ -515,6 +626,13 @@
           <w:i/>
         </w:rPr>
         <w:t>Functions and Arguments</w:t>
+      </w:r>
+      <w:commentRangeEnd w:id="6"/>
+      <w:r>
+        <w:rPr>
+          <w:rStyle w:val="CommentReference"/>
+        </w:rPr>
+        <w:commentReference w:id="6"/>
       </w:r>
     </w:p>
     <w:p/>
@@ -528,8 +646,212 @@
 </w:document>
 </file>
 
+<file path=word/comments.xml><?xml version="1.0" encoding="utf-8"?>
+<w:comments xmlns:wpc="http://schemas.microsoft.com/office/word/2010/wordprocessingCanvas" xmlns:cx="http://schemas.microsoft.com/office/drawing/2014/chartex" xmlns:cx1="http://schemas.microsoft.com/office/drawing/2015/9/8/chartex" xmlns:mc="http://schemas.openxmlformats.org/markup-compatibility/2006" xmlns:o="urn:schemas-microsoft-com:office:office" xmlns:r="http://schemas.openxmlformats.org/officeDocument/2006/relationships" xmlns:m="http://schemas.openxmlformats.org/officeDocument/2006/math" xmlns:v="urn:schemas-microsoft-com:vml" xmlns:wp14="http://schemas.microsoft.com/office/word/2010/wordprocessingDrawing" xmlns:wp="http://schemas.openxmlformats.org/drawingml/2006/wordprocessingDrawing" xmlns:w10="urn:schemas-microsoft-com:office:word" xmlns:w="http://schemas.openxmlformats.org/wordprocessingml/2006/main" xmlns:w14="http://schemas.microsoft.com/office/word/2010/wordml" xmlns:w15="http://schemas.microsoft.com/office/word/2012/wordml" xmlns:w16se="http://schemas.microsoft.com/office/word/2015/wordml/symex" xmlns:wpg="http://schemas.microsoft.com/office/word/2010/wordprocessingGroup" xmlns:wpi="http://schemas.microsoft.com/office/word/2010/wordprocessingInk" xmlns:wne="http://schemas.microsoft.com/office/word/2006/wordml" xmlns:wps="http://schemas.microsoft.com/office/word/2010/wordprocessingShape" mc:Ignorable="w14 w15 w16se wp14">
+  <w:comment w:id="1" w:author="Carter,Stephen F" w:date="2017-05-31T13:16:00Z" w:initials="CF">
+    <w:p>
+      <w:pPr>
+        <w:pStyle w:val="CommentText"/>
+      </w:pPr>
+      <w:r>
+        <w:rPr>
+          <w:rStyle w:val="CommentReference"/>
+        </w:rPr>
+        <w:annotationRef/>
+      </w:r>
+      <w:r>
+        <w:t>Lecture video or is it already in existence?</w:t>
+      </w:r>
+    </w:p>
+    <w:p>
+      <w:pPr>
+        <w:pStyle w:val="CommentText"/>
+        <w:numPr>
+          <w:ilvl w:val="0"/>
+          <w:numId w:val="6"/>
+        </w:numPr>
+      </w:pPr>
+      <w:r>
+        <w:t xml:space="preserve"> Will need to record; possibly “web demo” like?</w:t>
+      </w:r>
+    </w:p>
+  </w:comment>
+  <w:comment w:id="2" w:author="Carter,Stephen F" w:date="2017-05-31T13:16:00Z" w:initials="CF">
+    <w:p>
+      <w:pPr>
+        <w:pStyle w:val="CommentText"/>
+      </w:pPr>
+      <w:r>
+        <w:rPr>
+          <w:rStyle w:val="CommentReference"/>
+        </w:rPr>
+        <w:annotationRef/>
+      </w:r>
+      <w:r>
+        <w:t>Do we need to provide a link?</w:t>
+      </w:r>
+    </w:p>
+  </w:comment>
+  <w:comment w:id="3" w:author="Carter,Stephen F" w:date="2017-05-31T13:16:00Z" w:initials="CF">
+    <w:p>
+      <w:pPr>
+        <w:pStyle w:val="CommentText"/>
+      </w:pPr>
+      <w:r>
+        <w:rPr>
+          <w:rStyle w:val="CommentReference"/>
+        </w:rPr>
+        <w:annotationRef/>
+      </w:r>
+      <w:r>
+        <w:t>What does this entail?</w:t>
+      </w:r>
+    </w:p>
+    <w:p>
+      <w:pPr>
+        <w:pStyle w:val="CommentText"/>
+        <w:numPr>
+          <w:ilvl w:val="0"/>
+          <w:numId w:val="6"/>
+        </w:numPr>
+      </w:pPr>
+      <w:r>
+        <w:t xml:space="preserve"> Already built by Data Camp; look into embedding Data Camp within canvas (LTI integration)</w:t>
+      </w:r>
+    </w:p>
+  </w:comment>
+  <w:comment w:id="4" w:author="Carter,Stephen F" w:date="2017-05-31T13:34:00Z" w:initials="CF">
+    <w:p>
+      <w:pPr>
+        <w:pStyle w:val="CommentText"/>
+      </w:pPr>
+      <w:r>
+        <w:rPr>
+          <w:rStyle w:val="CommentReference"/>
+        </w:rPr>
+        <w:annotationRef/>
+      </w:r>
+      <w:r>
+        <w:t>I need the quiz if they are taking it online.</w:t>
+      </w:r>
+    </w:p>
+    <w:p>
+      <w:pPr>
+        <w:pStyle w:val="CommentText"/>
+        <w:numPr>
+          <w:ilvl w:val="0"/>
+          <w:numId w:val="6"/>
+        </w:numPr>
+      </w:pPr>
+      <w:r>
+        <w:t xml:space="preserve"> For the time being, focus is on the worksheets…quizzes to come later</w:t>
+      </w:r>
+    </w:p>
+  </w:comment>
+  <w:comment w:id="5" w:author="Carter,Stephen F" w:date="2017-05-31T13:39:00Z" w:initials="CF">
+    <w:p>
+      <w:pPr>
+        <w:pStyle w:val="CommentText"/>
+      </w:pPr>
+      <w:r>
+        <w:rPr>
+          <w:rStyle w:val="CommentReference"/>
+        </w:rPr>
+        <w:annotationRef/>
+      </w:r>
+      <w:r>
+        <w:rPr>
+          <w:rStyle w:val="CommentReference"/>
+        </w:rPr>
+        <w:annotationRef/>
+      </w:r>
+      <w:r>
+        <w:t>I need this worksheet and any</w:t>
+      </w:r>
+      <w:r>
+        <w:t xml:space="preserve"> instructions that accompany it if they are completing it online.</w:t>
+      </w:r>
+    </w:p>
+    <w:p>
+      <w:pPr>
+        <w:pStyle w:val="CommentText"/>
+        <w:numPr>
+          <w:ilvl w:val="0"/>
+          <w:numId w:val="6"/>
+        </w:numPr>
+      </w:pPr>
+      <w:r>
+        <w:t xml:space="preserve"> </w:t>
+      </w:r>
+      <w:proofErr w:type="spellStart"/>
+      <w:r>
+        <w:t>Rmarkdown.rmd</w:t>
+      </w:r>
+      <w:proofErr w:type="spellEnd"/>
+      <w:r>
+        <w:t xml:space="preserve"> files</w:t>
+      </w:r>
+    </w:p>
+    <w:p>
+      <w:pPr>
+        <w:pStyle w:val="CommentText"/>
+        <w:numPr>
+          <w:ilvl w:val="0"/>
+          <w:numId w:val="6"/>
+        </w:numPr>
+      </w:pPr>
+      <w:r>
+        <w:t xml:space="preserve"> </w:t>
+      </w:r>
+      <w:r>
+        <w:t>Submit PDFs</w:t>
+      </w:r>
+    </w:p>
+  </w:comment>
+  <w:comment w:id="6" w:author="Carter,Stephen F" w:date="2017-05-31T13:39:00Z" w:initials="CF">
+    <w:p>
+      <w:pPr>
+        <w:pStyle w:val="CommentText"/>
+      </w:pPr>
+      <w:r>
+        <w:rPr>
+          <w:rStyle w:val="CommentReference"/>
+        </w:rPr>
+        <w:annotationRef/>
+      </w:r>
+      <w:r>
+        <w:t>These are in the “To Do” list. Are they required or supplemental?</w:t>
+      </w:r>
+    </w:p>
+    <w:p>
+      <w:pPr>
+        <w:pStyle w:val="CommentText"/>
+        <w:numPr>
+          <w:ilvl w:val="0"/>
+          <w:numId w:val="6"/>
+        </w:numPr>
+      </w:pPr>
+      <w:r>
+        <w:t xml:space="preserve"> required</w:t>
+      </w:r>
+    </w:p>
+  </w:comment>
+</w:comments>
+</file>
+
+<file path=word/commentsExtended.xml><?xml version="1.0" encoding="utf-8"?>
+<w15:commentsEx xmlns:wpc="http://schemas.microsoft.com/office/word/2010/wordprocessingCanvas" xmlns:cx="http://schemas.microsoft.com/office/drawing/2014/chartex" xmlns:cx1="http://schemas.microsoft.com/office/drawing/2015/9/8/chartex" xmlns:mc="http://schemas.openxmlformats.org/markup-compatibility/2006" xmlns:o="urn:schemas-microsoft-com:office:office" xmlns:r="http://schemas.openxmlformats.org/officeDocument/2006/relationships" xmlns:m="http://schemas.openxmlformats.org/officeDocument/2006/math" xmlns:v="urn:schemas-microsoft-com:vml" xmlns:wp14="http://schemas.microsoft.com/office/word/2010/wordprocessingDrawing" xmlns:wp="http://schemas.openxmlformats.org/drawingml/2006/wordprocessingDrawing" xmlns:w10="urn:schemas-microsoft-com:office:word" xmlns:w="http://schemas.openxmlformats.org/wordprocessingml/2006/main" xmlns:w14="http://schemas.microsoft.com/office/word/2010/wordml" xmlns:w15="http://schemas.microsoft.com/office/word/2012/wordml" xmlns:w16se="http://schemas.microsoft.com/office/word/2015/wordml/symex" xmlns:wpg="http://schemas.microsoft.com/office/word/2010/wordprocessingGroup" xmlns:wpi="http://schemas.microsoft.com/office/word/2010/wordprocessingInk" xmlns:wne="http://schemas.microsoft.com/office/word/2006/wordml" xmlns:wps="http://schemas.microsoft.com/office/word/2010/wordprocessingShape" mc:Ignorable="w14 w15 w16se wp14">
+  <w15:commentEx w15:paraId="7846D58B" w15:done="0"/>
+  <w15:commentEx w15:paraId="4EDC669F" w15:done="0"/>
+  <w15:commentEx w15:paraId="4CBF4C52" w15:done="0"/>
+  <w15:commentEx w15:paraId="539AE681" w15:done="0"/>
+  <w15:commentEx w15:paraId="2CAA0125" w15:done="0"/>
+  <w15:commentEx w15:paraId="50673D36" w15:done="0"/>
+</w15:commentsEx>
+</file>
+
 <file path=word/numbering.xml><?xml version="1.0" encoding="utf-8"?>
-<w:numbering xmlns:wpc="http://schemas.microsoft.com/office/word/2010/wordprocessingCanvas" xmlns:mc="http://schemas.openxmlformats.org/markup-compatibility/2006" xmlns:o="urn:schemas-microsoft-com:office:office" xmlns:r="http://schemas.openxmlformats.org/officeDocument/2006/relationships" xmlns:m="http://schemas.openxmlformats.org/officeDocument/2006/math" xmlns:v="urn:schemas-microsoft-com:vml" xmlns:wp14="http://schemas.microsoft.com/office/word/2010/wordprocessingDrawing" xmlns:wp="http://schemas.openxmlformats.org/drawingml/2006/wordprocessingDrawing" xmlns:w10="urn:schemas-microsoft-com:office:word" xmlns:w="http://schemas.openxmlformats.org/wordprocessingml/2006/main" xmlns:w14="http://schemas.microsoft.com/office/word/2010/wordml" xmlns:w15="http://schemas.microsoft.com/office/word/2012/wordml" xmlns:wpg="http://schemas.microsoft.com/office/word/2010/wordprocessingGroup" xmlns:wpi="http://schemas.microsoft.com/office/word/2010/wordprocessingInk" xmlns:wne="http://schemas.microsoft.com/office/word/2006/wordml" xmlns:wps="http://schemas.microsoft.com/office/word/2010/wordprocessingShape" mc:Ignorable="w14 w15 wp14">
+<w:numbering xmlns:wpc="http://schemas.microsoft.com/office/word/2010/wordprocessingCanvas" xmlns:cx="http://schemas.microsoft.com/office/drawing/2014/chartex" xmlns:cx1="http://schemas.microsoft.com/office/drawing/2015/9/8/chartex" xmlns:mc="http://schemas.openxmlformats.org/markup-compatibility/2006" xmlns:o="urn:schemas-microsoft-com:office:office" xmlns:r="http://schemas.openxmlformats.org/officeDocument/2006/relationships" xmlns:m="http://schemas.openxmlformats.org/officeDocument/2006/math" xmlns:v="urn:schemas-microsoft-com:vml" xmlns:wp14="http://schemas.microsoft.com/office/word/2010/wordprocessingDrawing" xmlns:wp="http://schemas.openxmlformats.org/drawingml/2006/wordprocessingDrawing" xmlns:w10="urn:schemas-microsoft-com:office:word" xmlns:w="http://schemas.openxmlformats.org/wordprocessingml/2006/main" xmlns:w14="http://schemas.microsoft.com/office/word/2010/wordml" xmlns:w15="http://schemas.microsoft.com/office/word/2012/wordml" xmlns:w16se="http://schemas.microsoft.com/office/word/2015/wordml/symex" xmlns:wpg="http://schemas.microsoft.com/office/word/2010/wordprocessingGroup" xmlns:wpi="http://schemas.microsoft.com/office/word/2010/wordprocessingInk" xmlns:wne="http://schemas.microsoft.com/office/word/2006/wordml" xmlns:wps="http://schemas.microsoft.com/office/word/2010/wordprocessingShape" mc:Ignorable="w14 w15 w16se wp14">
   <w:abstractNum w:abstractNumId="0" w15:restartNumberingAfterBreak="0">
     <w:nsid w:val="077A7DF1"/>
     <w:multiLevelType w:val="hybridMultilevel"/>
@@ -644,6 +966,118 @@
     </w:lvl>
   </w:abstractNum>
   <w:abstractNum w:abstractNumId="1" w15:restartNumberingAfterBreak="0">
+    <w:nsid w:val="1C077082"/>
+    <w:multiLevelType w:val="hybridMultilevel"/>
+    <w:tmpl w:val="0B8C5256"/>
+    <w:lvl w:ilvl="0" w:tplc="DCE4D03C">
+      <w:numFmt w:val="bullet"/>
+      <w:lvlText w:val="-"/>
+      <w:lvlJc w:val="left"/>
+      <w:pPr>
+        <w:ind w:left="720" w:hanging="360"/>
+      </w:pPr>
+      <w:rPr>
+        <w:rFonts w:ascii="Calibri" w:eastAsiaTheme="minorHAnsi" w:hAnsi="Calibri" w:cs="Calibri" w:hint="default"/>
+      </w:rPr>
+    </w:lvl>
+    <w:lvl w:ilvl="1" w:tplc="04090003" w:tentative="1">
+      <w:start w:val="1"/>
+      <w:numFmt w:val="bullet"/>
+      <w:lvlText w:val="o"/>
+      <w:lvlJc w:val="left"/>
+      <w:pPr>
+        <w:ind w:left="1440" w:hanging="360"/>
+      </w:pPr>
+      <w:rPr>
+        <w:rFonts w:ascii="Courier New" w:hAnsi="Courier New" w:cs="Courier New" w:hint="default"/>
+      </w:rPr>
+    </w:lvl>
+    <w:lvl w:ilvl="2" w:tplc="04090005" w:tentative="1">
+      <w:start w:val="1"/>
+      <w:numFmt w:val="bullet"/>
+      <w:lvlText w:val=""/>
+      <w:lvlJc w:val="left"/>
+      <w:pPr>
+        <w:ind w:left="2160" w:hanging="360"/>
+      </w:pPr>
+      <w:rPr>
+        <w:rFonts w:ascii="Wingdings" w:hAnsi="Wingdings" w:hint="default"/>
+      </w:rPr>
+    </w:lvl>
+    <w:lvl w:ilvl="3" w:tplc="04090001" w:tentative="1">
+      <w:start w:val="1"/>
+      <w:numFmt w:val="bullet"/>
+      <w:lvlText w:val=""/>
+      <w:lvlJc w:val="left"/>
+      <w:pPr>
+        <w:ind w:left="2880" w:hanging="360"/>
+      </w:pPr>
+      <w:rPr>
+        <w:rFonts w:ascii="Symbol" w:hAnsi="Symbol" w:hint="default"/>
+      </w:rPr>
+    </w:lvl>
+    <w:lvl w:ilvl="4" w:tplc="04090003" w:tentative="1">
+      <w:start w:val="1"/>
+      <w:numFmt w:val="bullet"/>
+      <w:lvlText w:val="o"/>
+      <w:lvlJc w:val="left"/>
+      <w:pPr>
+        <w:ind w:left="3600" w:hanging="360"/>
+      </w:pPr>
+      <w:rPr>
+        <w:rFonts w:ascii="Courier New" w:hAnsi="Courier New" w:cs="Courier New" w:hint="default"/>
+      </w:rPr>
+    </w:lvl>
+    <w:lvl w:ilvl="5" w:tplc="04090005" w:tentative="1">
+      <w:start w:val="1"/>
+      <w:numFmt w:val="bullet"/>
+      <w:lvlText w:val=""/>
+      <w:lvlJc w:val="left"/>
+      <w:pPr>
+        <w:ind w:left="4320" w:hanging="360"/>
+      </w:pPr>
+      <w:rPr>
+        <w:rFonts w:ascii="Wingdings" w:hAnsi="Wingdings" w:hint="default"/>
+      </w:rPr>
+    </w:lvl>
+    <w:lvl w:ilvl="6" w:tplc="04090001" w:tentative="1">
+      <w:start w:val="1"/>
+      <w:numFmt w:val="bullet"/>
+      <w:lvlText w:val=""/>
+      <w:lvlJc w:val="left"/>
+      <w:pPr>
+        <w:ind w:left="5040" w:hanging="360"/>
+      </w:pPr>
+      <w:rPr>
+        <w:rFonts w:ascii="Symbol" w:hAnsi="Symbol" w:hint="default"/>
+      </w:rPr>
+    </w:lvl>
+    <w:lvl w:ilvl="7" w:tplc="04090003" w:tentative="1">
+      <w:start w:val="1"/>
+      <w:numFmt w:val="bullet"/>
+      <w:lvlText w:val="o"/>
+      <w:lvlJc w:val="left"/>
+      <w:pPr>
+        <w:ind w:left="5760" w:hanging="360"/>
+      </w:pPr>
+      <w:rPr>
+        <w:rFonts w:ascii="Courier New" w:hAnsi="Courier New" w:cs="Courier New" w:hint="default"/>
+      </w:rPr>
+    </w:lvl>
+    <w:lvl w:ilvl="8" w:tplc="04090005" w:tentative="1">
+      <w:start w:val="1"/>
+      <w:numFmt w:val="bullet"/>
+      <w:lvlText w:val=""/>
+      <w:lvlJc w:val="left"/>
+      <w:pPr>
+        <w:ind w:left="6480" w:hanging="360"/>
+      </w:pPr>
+      <w:rPr>
+        <w:rFonts w:ascii="Wingdings" w:hAnsi="Wingdings" w:hint="default"/>
+      </w:rPr>
+    </w:lvl>
+  </w:abstractNum>
+  <w:abstractNum w:abstractNumId="2" w15:restartNumberingAfterBreak="0">
     <w:nsid w:val="2BCE296B"/>
     <w:multiLevelType w:val="hybridMultilevel"/>
     <w:tmpl w:val="70CE2030"/>
@@ -756,7 +1190,7 @@
       </w:rPr>
     </w:lvl>
   </w:abstractNum>
-  <w:abstractNum w:abstractNumId="2" w15:restartNumberingAfterBreak="0">
+  <w:abstractNum w:abstractNumId="3" w15:restartNumberingAfterBreak="0">
     <w:nsid w:val="42696697"/>
     <w:multiLevelType w:val="hybridMultilevel"/>
     <w:tmpl w:val="5AF4B3AE"/>
@@ -869,7 +1303,7 @@
       </w:rPr>
     </w:lvl>
   </w:abstractNum>
-  <w:abstractNum w:abstractNumId="3" w15:restartNumberingAfterBreak="0">
+  <w:abstractNum w:abstractNumId="4" w15:restartNumberingAfterBreak="0">
     <w:nsid w:val="4E735300"/>
     <w:multiLevelType w:val="hybridMultilevel"/>
     <w:tmpl w:val="D84ED4C2"/>
@@ -982,7 +1416,7 @@
       </w:rPr>
     </w:lvl>
   </w:abstractNum>
-  <w:abstractNum w:abstractNumId="4" w15:restartNumberingAfterBreak="0">
+  <w:abstractNum w:abstractNumId="5" w15:restartNumberingAfterBreak="0">
     <w:nsid w:val="74C61BF0"/>
     <w:multiLevelType w:val="hybridMultilevel"/>
     <w:tmpl w:val="E6C0DC3A"/>
@@ -1096,25 +1530,36 @@
     </w:lvl>
   </w:abstractNum>
   <w:num w:numId="1">
-    <w:abstractNumId w:val="3"/>
+    <w:abstractNumId w:val="4"/>
   </w:num>
   <w:num w:numId="2">
-    <w:abstractNumId w:val="1"/>
+    <w:abstractNumId w:val="2"/>
   </w:num>
   <w:num w:numId="3">
-    <w:abstractNumId w:val="4"/>
+    <w:abstractNumId w:val="5"/>
   </w:num>
   <w:num w:numId="4">
     <w:abstractNumId w:val="0"/>
   </w:num>
   <w:num w:numId="5">
-    <w:abstractNumId w:val="2"/>
+    <w:abstractNumId w:val="3"/>
+  </w:num>
+  <w:num w:numId="6">
+    <w:abstractNumId w:val="1"/>
   </w:num>
 </w:numbering>
 </file>
 
+<file path=word/people.xml><?xml version="1.0" encoding="utf-8"?>
+<w15:people xmlns:wpc="http://schemas.microsoft.com/office/word/2010/wordprocessingCanvas" xmlns:cx="http://schemas.microsoft.com/office/drawing/2014/chartex" xmlns:cx1="http://schemas.microsoft.com/office/drawing/2015/9/8/chartex" xmlns:mc="http://schemas.openxmlformats.org/markup-compatibility/2006" xmlns:o="urn:schemas-microsoft-com:office:office" xmlns:r="http://schemas.openxmlformats.org/officeDocument/2006/relationships" xmlns:m="http://schemas.openxmlformats.org/officeDocument/2006/math" xmlns:v="urn:schemas-microsoft-com:vml" xmlns:wp14="http://schemas.microsoft.com/office/word/2010/wordprocessingDrawing" xmlns:wp="http://schemas.openxmlformats.org/drawingml/2006/wordprocessingDrawing" xmlns:w10="urn:schemas-microsoft-com:office:word" xmlns:w="http://schemas.openxmlformats.org/wordprocessingml/2006/main" xmlns:w14="http://schemas.microsoft.com/office/word/2010/wordml" xmlns:w15="http://schemas.microsoft.com/office/word/2012/wordml" xmlns:w16se="http://schemas.microsoft.com/office/word/2015/wordml/symex" xmlns:wpg="http://schemas.microsoft.com/office/word/2010/wordprocessingGroup" xmlns:wpi="http://schemas.microsoft.com/office/word/2010/wordprocessingInk" xmlns:wne="http://schemas.microsoft.com/office/word/2006/wordml" xmlns:wps="http://schemas.microsoft.com/office/word/2010/wordprocessingShape" mc:Ignorable="w14 w15 w16se wp14">
+  <w15:person w15:author="Carter,Stephen F">
+    <w15:presenceInfo w15:providerId="AD" w15:userId="S-1-5-21-1308237860-4193317556-336787646-1921379"/>
+  </w15:person>
+</w15:people>
+</file>
+
 <file path=word/styles.xml><?xml version="1.0" encoding="utf-8"?>
-<w:styles xmlns:mc="http://schemas.openxmlformats.org/markup-compatibility/2006" xmlns:r="http://schemas.openxmlformats.org/officeDocument/2006/relationships" xmlns:w="http://schemas.openxmlformats.org/wordprocessingml/2006/main" xmlns:w14="http://schemas.microsoft.com/office/word/2010/wordml" xmlns:w15="http://schemas.microsoft.com/office/word/2012/wordml" mc:Ignorable="w14 w15">
+<w:styles xmlns:mc="http://schemas.openxmlformats.org/markup-compatibility/2006" xmlns:r="http://schemas.openxmlformats.org/officeDocument/2006/relationships" xmlns:w="http://schemas.openxmlformats.org/wordprocessingml/2006/main" xmlns:w14="http://schemas.microsoft.com/office/word/2010/wordml" xmlns:w15="http://schemas.microsoft.com/office/word/2012/wordml" xmlns:w16se="http://schemas.microsoft.com/office/word/2015/wordml/symex" mc:Ignorable="w14 w15 w16se">
   <w:docDefaults>
     <w:rPrDefault>
       <w:rPr>
@@ -1652,6 +2097,74 @@
       <w:szCs w:val="18"/>
     </w:rPr>
   </w:style>
+  <w:style w:type="character" w:styleId="CommentReference">
+    <w:name w:val="annotation reference"/>
+    <w:basedOn w:val="DefaultParagraphFont"/>
+    <w:uiPriority w:val="99"/>
+    <w:semiHidden/>
+    <w:unhideWhenUsed/>
+    <w:rsid w:val="001C63B8"/>
+    <w:rPr>
+      <w:sz w:val="16"/>
+      <w:szCs w:val="16"/>
+    </w:rPr>
+  </w:style>
+  <w:style w:type="paragraph" w:styleId="CommentText">
+    <w:name w:val="annotation text"/>
+    <w:basedOn w:val="Normal"/>
+    <w:link w:val="CommentTextChar"/>
+    <w:uiPriority w:val="99"/>
+    <w:semiHidden/>
+    <w:unhideWhenUsed/>
+    <w:rsid w:val="001C63B8"/>
+    <w:pPr>
+      <w:spacing w:line="240" w:lineRule="auto"/>
+    </w:pPr>
+    <w:rPr>
+      <w:sz w:val="20"/>
+      <w:szCs w:val="20"/>
+    </w:rPr>
+  </w:style>
+  <w:style w:type="character" w:customStyle="1" w:styleId="CommentTextChar">
+    <w:name w:val="Comment Text Char"/>
+    <w:basedOn w:val="DefaultParagraphFont"/>
+    <w:link w:val="CommentText"/>
+    <w:uiPriority w:val="99"/>
+    <w:semiHidden/>
+    <w:rsid w:val="001C63B8"/>
+    <w:rPr>
+      <w:sz w:val="20"/>
+      <w:szCs w:val="20"/>
+    </w:rPr>
+  </w:style>
+  <w:style w:type="paragraph" w:styleId="CommentSubject">
+    <w:name w:val="annotation subject"/>
+    <w:basedOn w:val="CommentText"/>
+    <w:next w:val="CommentText"/>
+    <w:link w:val="CommentSubjectChar"/>
+    <w:uiPriority w:val="99"/>
+    <w:semiHidden/>
+    <w:unhideWhenUsed/>
+    <w:rsid w:val="001C63B8"/>
+    <w:rPr>
+      <w:b/>
+      <w:bCs/>
+    </w:rPr>
+  </w:style>
+  <w:style w:type="character" w:customStyle="1" w:styleId="CommentSubjectChar">
+    <w:name w:val="Comment Subject Char"/>
+    <w:basedOn w:val="CommentTextChar"/>
+    <w:link w:val="CommentSubject"/>
+    <w:uiPriority w:val="99"/>
+    <w:semiHidden/>
+    <w:rsid w:val="001C63B8"/>
+    <w:rPr>
+      <w:b/>
+      <w:bCs/>
+      <w:sz w:val="20"/>
+      <w:szCs w:val="20"/>
+    </w:rPr>
+  </w:style>
 </w:styles>
 </file>
 

</xml_diff>